<commit_message>
Search in rotated sorted array docs
</commit_message>
<xml_diff>
--- a/Medium/Search-In-Rotated-Sorted-Array/Problem.docx
+++ b/Medium/Search-In-Rotated-Sorted-Array/Problem.docx
@@ -17,7 +17,14 @@
         <w:t>Question:</w:t>
       </w:r>
     </w:p>
-    <w:p/>
+    <w:p>
+      <w:pPr>
+        <w:rPr>
+          <w:b/>
+          <w:bCs/>
+        </w:rPr>
+      </w:pPr>
+    </w:p>
     <w:p>
       <w:hyperlink r:id="rId5" w:history="1">
         <w:r>
@@ -26,7 +33,7 @@
             <w:b/>
             <w:bCs/>
           </w:rPr>
-          <w:t>153. Find Minimum in Rotated Sorted Array</w:t>
+          <w:t>33. Search in Rotated Sorted Array</w:t>
         </w:r>
       </w:hyperlink>
     </w:p>
@@ -40,17 +47,7 @@
     </w:p>
     <w:p>
       <w:r>
-        <w:t>Suppose an array of length n sorted in ascending order is </w:t>
-      </w:r>
-      <w:r>
-        <w:rPr>
-          <w:b/>
-          <w:bCs/>
-        </w:rPr>
-        <w:t>rotated</w:t>
-      </w:r>
-      <w:r>
-        <w:t> between 1 and n times. For example, the array </w:t>
+        <w:t>There is an integer array </w:t>
       </w:r>
       <w:proofErr w:type="spellStart"/>
       <w:r>
@@ -58,49 +55,362 @@
       </w:r>
       <w:proofErr w:type="spellEnd"/>
       <w:r>
-        <w:t xml:space="preserve"> = [0,1,2,4,5,6,7] might become:</w:t>
+        <w:t> sorted in ascending order (with </w:t>
+      </w:r>
+      <w:r>
+        <w:rPr>
+          <w:b/>
+          <w:bCs/>
+        </w:rPr>
+        <w:t>distinct</w:t>
+      </w:r>
+      <w:r>
+        <w:t> values).</w:t>
+      </w:r>
+    </w:p>
+    <w:p>
+      <w:r>
+        <w:t>Prior to being passed to your function, </w:t>
+      </w:r>
+      <w:proofErr w:type="spellStart"/>
+      <w:r>
+        <w:t>nums</w:t>
+      </w:r>
+      <w:proofErr w:type="spellEnd"/>
+      <w:r>
+        <w:t> is </w:t>
+      </w:r>
+      <w:r>
+        <w:rPr>
+          <w:b/>
+          <w:bCs/>
+        </w:rPr>
+        <w:t>possibly left rotated</w:t>
+      </w:r>
+      <w:r>
+        <w:t xml:space="preserve"> at an unknown index k (1 &lt;= k &lt; </w:t>
+      </w:r>
+      <w:proofErr w:type="spellStart"/>
+      <w:r>
+        <w:t>nums.length</w:t>
+      </w:r>
+      <w:proofErr w:type="spellEnd"/>
+      <w:r>
+        <w:t>) such that the resulting array is [</w:t>
+      </w:r>
+      <w:proofErr w:type="spellStart"/>
+      <w:r>
+        <w:t>nums</w:t>
+      </w:r>
+      <w:proofErr w:type="spellEnd"/>
+      <w:r>
+        <w:t xml:space="preserve">[k], </w:t>
+      </w:r>
+      <w:proofErr w:type="spellStart"/>
+      <w:r>
+        <w:t>nums</w:t>
+      </w:r>
+      <w:proofErr w:type="spellEnd"/>
+      <w:r>
+        <w:t xml:space="preserve">[k+1], ..., </w:t>
+      </w:r>
+      <w:proofErr w:type="spellStart"/>
+      <w:r>
+        <w:t>nums</w:t>
+      </w:r>
+      <w:proofErr w:type="spellEnd"/>
+      <w:r>
+        <w:t xml:space="preserve">[n-1], </w:t>
+      </w:r>
+      <w:proofErr w:type="spellStart"/>
+      <w:r>
+        <w:t>nums</w:t>
+      </w:r>
+      <w:proofErr w:type="spellEnd"/>
+      <w:r>
+        <w:t xml:space="preserve">[0], </w:t>
+      </w:r>
+      <w:proofErr w:type="spellStart"/>
+      <w:r>
+        <w:t>nums</w:t>
+      </w:r>
+      <w:proofErr w:type="spellEnd"/>
+      <w:r>
+        <w:t xml:space="preserve">[1], ..., </w:t>
+      </w:r>
+      <w:proofErr w:type="spellStart"/>
+      <w:r>
+        <w:t>nums</w:t>
+      </w:r>
+      <w:proofErr w:type="spellEnd"/>
+      <w:r>
+        <w:t>[k-1]] (</w:t>
+      </w:r>
+      <w:r>
+        <w:rPr>
+          <w:b/>
+          <w:bCs/>
+        </w:rPr>
+        <w:t>0-indexed</w:t>
+      </w:r>
+      <w:r>
+        <w:t>). For example, [0,1,2,4,5,6,7] might be left rotated by 3 indices and become [4,5,6,7,0,1,2].</w:t>
+      </w:r>
+    </w:p>
+    <w:p>
+      <w:r>
+        <w:t>Given the array </w:t>
+      </w:r>
+      <w:proofErr w:type="spellStart"/>
+      <w:r>
+        <w:t>nums</w:t>
+      </w:r>
+      <w:proofErr w:type="spellEnd"/>
+      <w:r>
+        <w:t> </w:t>
+      </w:r>
+      <w:r>
+        <w:rPr>
+          <w:b/>
+          <w:bCs/>
+        </w:rPr>
+        <w:t>after</w:t>
+      </w:r>
+      <w:r>
+        <w:t> the possible rotation and an integer target, return </w:t>
+      </w:r>
+      <w:r>
+        <w:rPr>
+          <w:i/>
+          <w:iCs/>
+        </w:rPr>
+        <w:t>the index of </w:t>
+      </w:r>
+      <w:r>
+        <w:t>target</w:t>
+      </w:r>
+      <w:r>
+        <w:rPr>
+          <w:i/>
+          <w:iCs/>
+        </w:rPr>
+        <w:t> if it is in </w:t>
+      </w:r>
+      <w:proofErr w:type="spellStart"/>
+      <w:r>
+        <w:t>nums</w:t>
+      </w:r>
+      <w:proofErr w:type="spellEnd"/>
+      <w:r>
+        <w:rPr>
+          <w:i/>
+          <w:iCs/>
+        </w:rPr>
+        <w:t>, or </w:t>
+      </w:r>
+      <w:r>
+        <w:t>-1</w:t>
+      </w:r>
+      <w:r>
+        <w:rPr>
+          <w:i/>
+          <w:iCs/>
+        </w:rPr>
+        <w:t> if it is not in </w:t>
+      </w:r>
+      <w:proofErr w:type="spellStart"/>
+      <w:r>
+        <w:t>nums</w:t>
+      </w:r>
+      <w:proofErr w:type="spellEnd"/>
+      <w:r>
+        <w:t>.</w:t>
+      </w:r>
+    </w:p>
+    <w:p>
+      <w:r>
+        <w:t>You must write an algorithm with O(log n) runtime complexity.</w:t>
+      </w:r>
+    </w:p>
+    <w:p>
+      <w:r>
+        <w:t> </w:t>
+      </w:r>
+    </w:p>
+    <w:p>
+      <w:r>
+        <w:rPr>
+          <w:b/>
+          <w:bCs/>
+        </w:rPr>
+        <w:t>Example 1:</w:t>
+      </w:r>
+    </w:p>
+    <w:p>
+      <w:r>
+        <w:rPr>
+          <w:b/>
+          <w:bCs/>
+        </w:rPr>
+        <w:t>Input:</w:t>
+      </w:r>
+      <w:r>
+        <w:t xml:space="preserve"> </w:t>
+      </w:r>
+      <w:proofErr w:type="spellStart"/>
+      <w:r>
+        <w:t>nums</w:t>
+      </w:r>
+      <w:proofErr w:type="spellEnd"/>
+      <w:r>
+        <w:t xml:space="preserve"> = [4,5,6,7,0,1,2], target = 0</w:t>
+      </w:r>
+    </w:p>
+    <w:p>
+      <w:r>
+        <w:rPr>
+          <w:b/>
+          <w:bCs/>
+        </w:rPr>
+        <w:t>Output:</w:t>
+      </w:r>
+      <w:r>
+        <w:t xml:space="preserve"> 4</w:t>
+      </w:r>
+    </w:p>
+    <w:p>
+      <w:r>
+        <w:rPr>
+          <w:b/>
+          <w:bCs/>
+        </w:rPr>
+        <w:t>Example 2:</w:t>
+      </w:r>
+    </w:p>
+    <w:p>
+      <w:r>
+        <w:rPr>
+          <w:b/>
+          <w:bCs/>
+        </w:rPr>
+        <w:t>Input:</w:t>
+      </w:r>
+      <w:r>
+        <w:t xml:space="preserve"> </w:t>
+      </w:r>
+      <w:proofErr w:type="spellStart"/>
+      <w:r>
+        <w:t>nums</w:t>
+      </w:r>
+      <w:proofErr w:type="spellEnd"/>
+      <w:r>
+        <w:t xml:space="preserve"> = [4,5,6,7,0,1,2], target = 3</w:t>
+      </w:r>
+    </w:p>
+    <w:p>
+      <w:r>
+        <w:rPr>
+          <w:b/>
+          <w:bCs/>
+        </w:rPr>
+        <w:t>Output:</w:t>
+      </w:r>
+      <w:r>
+        <w:t xml:space="preserve"> -1</w:t>
+      </w:r>
+    </w:p>
+    <w:p>
+      <w:r>
+        <w:rPr>
+          <w:b/>
+          <w:bCs/>
+        </w:rPr>
+        <w:t>Example 3:</w:t>
+      </w:r>
+    </w:p>
+    <w:p>
+      <w:r>
+        <w:rPr>
+          <w:b/>
+          <w:bCs/>
+        </w:rPr>
+        <w:t>Input:</w:t>
+      </w:r>
+      <w:r>
+        <w:t xml:space="preserve"> </w:t>
+      </w:r>
+      <w:proofErr w:type="spellStart"/>
+      <w:r>
+        <w:t>nums</w:t>
+      </w:r>
+      <w:proofErr w:type="spellEnd"/>
+      <w:r>
+        <w:t xml:space="preserve"> = [1], target = 0</w:t>
+      </w:r>
+    </w:p>
+    <w:p>
+      <w:r>
+        <w:rPr>
+          <w:b/>
+          <w:bCs/>
+        </w:rPr>
+        <w:t>Output:</w:t>
+      </w:r>
+      <w:r>
+        <w:t xml:space="preserve"> -1</w:t>
+      </w:r>
+    </w:p>
+    <w:p>
+      <w:r>
+        <w:t> </w:t>
+      </w:r>
+    </w:p>
+    <w:p>
+      <w:r>
+        <w:rPr>
+          <w:b/>
+          <w:bCs/>
+        </w:rPr>
+        <w:t>Constraints:</w:t>
       </w:r>
     </w:p>
     <w:p>
       <w:pPr>
         <w:numPr>
           <w:ilvl w:val="0"/>
-          <w:numId w:val="12"/>
+          <w:numId w:val="17"/>
         </w:numPr>
       </w:pPr>
       <w:r>
-        <w:t>[4,5,6,7,0,1,2] if it was rotated 4 times.</w:t>
+        <w:t xml:space="preserve">1 &lt;= </w:t>
+      </w:r>
+      <w:proofErr w:type="spellStart"/>
+      <w:r>
+        <w:t>nums.length</w:t>
+      </w:r>
+      <w:proofErr w:type="spellEnd"/>
+      <w:r>
+        <w:t xml:space="preserve"> &lt;= 5000</w:t>
       </w:r>
     </w:p>
     <w:p>
       <w:pPr>
         <w:numPr>
           <w:ilvl w:val="0"/>
-          <w:numId w:val="12"/>
+          <w:numId w:val="17"/>
         </w:numPr>
       </w:pPr>
       <w:r>
-        <w:t>[0,1,2,4,5,6,7] if it was rotated 7 times.</w:t>
-      </w:r>
-    </w:p>
-    <w:p>
-      <w:r>
-        <w:t>Notice that </w:t>
-      </w:r>
-      <w:r>
-        <w:rPr>
-          <w:b/>
-          <w:bCs/>
-        </w:rPr>
-        <w:t>rotating</w:t>
-      </w:r>
-      <w:r>
-        <w:t> an array [a[0], a[1], a[2], ..., a[n-1]] 1 time results in the array [a[n-1], a[0], a[1], a[2], ..., a[n-2]].</w:t>
-      </w:r>
-    </w:p>
-    <w:p>
-      <w:r>
-        <w:t>Given the sorted rotated array </w:t>
+        <w:t>-10</w:t>
+      </w:r>
+      <w:r>
+        <w:rPr>
+          <w:vertAlign w:val="superscript"/>
+        </w:rPr>
+        <w:t>4</w:t>
+      </w:r>
+      <w:r>
+        <w:t xml:space="preserve"> &lt;= </w:t>
       </w:r>
       <w:proofErr w:type="spellStart"/>
       <w:r>
@@ -108,332 +418,92 @@
       </w:r>
       <w:proofErr w:type="spellEnd"/>
       <w:r>
-        <w:t> of </w:t>
-      </w:r>
-      <w:r>
-        <w:rPr>
-          <w:b/>
-          <w:bCs/>
-        </w:rPr>
-        <w:t>unique</w:t>
-      </w:r>
-      <w:r>
-        <w:t> elements, return </w:t>
-      </w:r>
-      <w:r>
-        <w:rPr>
-          <w:i/>
-          <w:iCs/>
-        </w:rPr>
-        <w:t>the minimum element of this array</w:t>
-      </w:r>
-      <w:r>
-        <w:t>.</w:t>
-      </w:r>
-    </w:p>
-    <w:p>
-      <w:r>
-        <w:t>You must write an algorithm that runs in O(log n) time.</w:t>
-      </w:r>
-    </w:p>
-    <w:p>
-      <w:r>
-        <w:t> </w:t>
-      </w:r>
-    </w:p>
-    <w:p>
-      <w:r>
-        <w:rPr>
-          <w:b/>
-          <w:bCs/>
-        </w:rPr>
-        <w:t>Example 1:</w:t>
-      </w:r>
-    </w:p>
-    <w:p>
-      <w:r>
-        <w:rPr>
-          <w:b/>
-          <w:bCs/>
-        </w:rPr>
-        <w:t>Input:</w:t>
-      </w:r>
-      <w:r>
-        <w:t xml:space="preserve"> </w:t>
+        <w:t>[</w:t>
       </w:r>
       <w:proofErr w:type="spellStart"/>
       <w:r>
-        <w:t>nums</w:t>
+        <w:t>i</w:t>
       </w:r>
       <w:proofErr w:type="spellEnd"/>
       <w:r>
-        <w:t xml:space="preserve"> = [3,4,5,1,2]</w:t>
-      </w:r>
-    </w:p>
-    <w:p>
-      <w:r>
-        <w:rPr>
-          <w:b/>
-          <w:bCs/>
-        </w:rPr>
-        <w:t>Output:</w:t>
-      </w:r>
-      <w:r>
-        <w:t xml:space="preserve"> 1</w:t>
-      </w:r>
-    </w:p>
-    <w:p>
-      <w:r>
-        <w:rPr>
-          <w:b/>
-          <w:bCs/>
-        </w:rPr>
-        <w:t>Explanation:</w:t>
-      </w:r>
-      <w:r>
-        <w:t xml:space="preserve"> The original array was [1,2,3,4,5] rotated 3 times.</w:t>
-      </w:r>
-    </w:p>
-    <w:p>
-      <w:r>
-        <w:rPr>
-          <w:b/>
-          <w:bCs/>
-        </w:rPr>
-        <w:t>Example 2:</w:t>
-      </w:r>
-    </w:p>
-    <w:p>
-      <w:r>
-        <w:rPr>
-          <w:b/>
-          <w:bCs/>
-        </w:rPr>
-        <w:t>Input:</w:t>
-      </w:r>
-      <w:r>
-        <w:t xml:space="preserve"> </w:t>
-      </w:r>
-      <w:proofErr w:type="spellStart"/>
-      <w:r>
-        <w:t>nums</w:t>
-      </w:r>
-      <w:proofErr w:type="spellEnd"/>
-      <w:r>
-        <w:t xml:space="preserve"> = [4,5,6,7,0,1,2]</w:t>
-      </w:r>
-    </w:p>
-    <w:p>
-      <w:r>
-        <w:rPr>
-          <w:b/>
-          <w:bCs/>
-        </w:rPr>
-        <w:t>Output:</w:t>
-      </w:r>
-      <w:r>
-        <w:t xml:space="preserve"> 0</w:t>
-      </w:r>
-    </w:p>
-    <w:p>
-      <w:r>
-        <w:rPr>
-          <w:b/>
-          <w:bCs/>
-        </w:rPr>
-        <w:t>Explanation:</w:t>
-      </w:r>
-      <w:r>
-        <w:t xml:space="preserve"> The original array was [0,1,2,4,5,6,7] and it was rotated 4 times.</w:t>
-      </w:r>
-    </w:p>
-    <w:p>
-      <w:r>
-        <w:rPr>
-          <w:b/>
-          <w:bCs/>
-        </w:rPr>
-        <w:t>Example 3:</w:t>
-      </w:r>
-    </w:p>
-    <w:p>
-      <w:r>
-        <w:rPr>
-          <w:b/>
-          <w:bCs/>
-        </w:rPr>
-        <w:t>Input:</w:t>
-      </w:r>
-      <w:r>
-        <w:t xml:space="preserve"> </w:t>
-      </w:r>
-      <w:proofErr w:type="spellStart"/>
-      <w:r>
-        <w:t>nums</w:t>
-      </w:r>
-      <w:proofErr w:type="spellEnd"/>
-      <w:r>
-        <w:t xml:space="preserve"> = [11,13,15,17]</w:t>
-      </w:r>
-    </w:p>
-    <w:p>
-      <w:r>
-        <w:rPr>
-          <w:b/>
-          <w:bCs/>
-        </w:rPr>
-        <w:t>Output:</w:t>
-      </w:r>
-      <w:r>
-        <w:t xml:space="preserve"> 11</w:t>
-      </w:r>
-    </w:p>
-    <w:p>
-      <w:r>
-        <w:rPr>
-          <w:b/>
-          <w:bCs/>
-        </w:rPr>
-        <w:t>Explanation:</w:t>
-      </w:r>
-      <w:r>
-        <w:t xml:space="preserve"> The original array was [11,13,15,17] and it was rotated 4 times. </w:t>
-      </w:r>
-    </w:p>
-    <w:p>
-      <w:r>
-        <w:t> </w:t>
-      </w:r>
-    </w:p>
-    <w:p>
-      <w:r>
-        <w:rPr>
-          <w:b/>
-          <w:bCs/>
-        </w:rPr>
-        <w:t>Constraints:</w:t>
+        <w:t>] &lt;= 10</w:t>
+      </w:r>
+      <w:r>
+        <w:rPr>
+          <w:vertAlign w:val="superscript"/>
+        </w:rPr>
+        <w:t>4</w:t>
       </w:r>
     </w:p>
     <w:p>
       <w:pPr>
         <w:numPr>
           <w:ilvl w:val="0"/>
-          <w:numId w:val="13"/>
+          <w:numId w:val="17"/>
         </w:numPr>
       </w:pPr>
       <w:r>
-        <w:t xml:space="preserve">n == </w:t>
+        <w:t>All values of </w:t>
       </w:r>
       <w:proofErr w:type="spellStart"/>
       <w:r>
-        <w:t>nums.length</w:t>
+        <w:t>nums</w:t>
       </w:r>
       <w:proofErr w:type="spellEnd"/>
+      <w:r>
+        <w:t> are </w:t>
+      </w:r>
+      <w:r>
+        <w:rPr>
+          <w:b/>
+          <w:bCs/>
+        </w:rPr>
+        <w:t>unique</w:t>
+      </w:r>
+      <w:r>
+        <w:t>.</w:t>
+      </w:r>
     </w:p>
     <w:p>
       <w:pPr>
         <w:numPr>
           <w:ilvl w:val="0"/>
-          <w:numId w:val="13"/>
+          <w:numId w:val="17"/>
         </w:numPr>
       </w:pPr>
-      <w:r>
-        <w:t>1 &lt;= n &lt;= 5000</w:t>
+      <w:proofErr w:type="spellStart"/>
+      <w:r>
+        <w:t>nums</w:t>
+      </w:r>
+      <w:proofErr w:type="spellEnd"/>
+      <w:r>
+        <w:t> is an ascending array that is possibly rotated.</w:t>
       </w:r>
     </w:p>
     <w:p>
       <w:pPr>
         <w:numPr>
           <w:ilvl w:val="0"/>
-          <w:numId w:val="13"/>
+          <w:numId w:val="17"/>
         </w:numPr>
       </w:pPr>
       <w:r>
-        <w:t xml:space="preserve">-5000 &lt;= </w:t>
-      </w:r>
-      <w:proofErr w:type="spellStart"/>
-      <w:r>
-        <w:t>nums</w:t>
-      </w:r>
-      <w:proofErr w:type="spellEnd"/>
-      <w:r>
-        <w:t>[</w:t>
-      </w:r>
-      <w:proofErr w:type="spellStart"/>
-      <w:r>
-        <w:t>i</w:t>
-      </w:r>
-      <w:proofErr w:type="spellEnd"/>
-      <w:r>
-        <w:t>] &lt;= 5000</w:t>
-      </w:r>
-    </w:p>
-    <w:p>
-      <w:pPr>
-        <w:numPr>
-          <w:ilvl w:val="0"/>
-          <w:numId w:val="13"/>
-        </w:numPr>
-      </w:pPr>
-      <w:r>
-        <w:t>All the integers of </w:t>
-      </w:r>
-      <w:proofErr w:type="spellStart"/>
-      <w:r>
-        <w:t>nums</w:t>
-      </w:r>
-      <w:proofErr w:type="spellEnd"/>
-      <w:r>
-        <w:t> are </w:t>
-      </w:r>
-      <w:r>
-        <w:rPr>
-          <w:b/>
-          <w:bCs/>
-        </w:rPr>
-        <w:t>unique</w:t>
-      </w:r>
-      <w:r>
-        <w:t>.</w:t>
-      </w:r>
-    </w:p>
-    <w:p>
-      <w:pPr>
-        <w:numPr>
-          <w:ilvl w:val="0"/>
-          <w:numId w:val="13"/>
-        </w:numPr>
-      </w:pPr>
-      <w:proofErr w:type="spellStart"/>
-      <w:r>
-        <w:t>nums</w:t>
-      </w:r>
-      <w:proofErr w:type="spellEnd"/>
-      <w:r>
-        <w:t> is sorted and rotated between 1 and n times.</w:t>
-      </w:r>
-    </w:p>
-    <w:p/>
-    <w:p/>
-    <w:p>
-      <w:pPr>
-        <w:rPr>
-          <w:b/>
-          <w:bCs/>
-        </w:rPr>
-      </w:pPr>
-      <w:r>
-        <w:rPr>
-          <w:b/>
-          <w:bCs/>
-        </w:rPr>
-        <w:t>Link</w:t>
-      </w:r>
-    </w:p>
-    <w:p/>
-    <w:p>
-      <w:r>
-        <w:t>https://leetcode.com/problems/find-minimum-in-rotated-sorted-array/description/</w:t>
+        <w:t>-10</w:t>
+      </w:r>
+      <w:r>
+        <w:rPr>
+          <w:vertAlign w:val="superscript"/>
+        </w:rPr>
+        <w:t>4</w:t>
+      </w:r>
+      <w:r>
+        <w:t xml:space="preserve"> &lt;= target &lt;= 10</w:t>
+      </w:r>
+      <w:r>
+        <w:rPr>
+          <w:vertAlign w:val="superscript"/>
+        </w:rPr>
+        <w:t>4</w:t>
       </w:r>
     </w:p>
     <w:p/>
@@ -518,11 +588,149 @@
         <w:pStyle w:val="ListParagraph"/>
         <w:numPr>
           <w:ilvl w:val="0"/>
-          <w:numId w:val="14"/>
+          <w:numId w:val="18"/>
         </w:numPr>
       </w:pPr>
       <w:r>
-        <w:t xml:space="preserve">Traverse linear </w:t>
+        <w:t>Traversing from start to end and find the smallest number index</w:t>
+      </w:r>
+    </w:p>
+    <w:p>
+      <w:pPr>
+        <w:pStyle w:val="ListParagraph"/>
+        <w:jc w:val="both"/>
+      </w:pPr>
+    </w:p>
+    <w:p>
+      <w:pPr>
+        <w:jc w:val="both"/>
+      </w:pPr>
+    </w:p>
+    <w:p>
+      <w:pPr>
+        <w:jc w:val="both"/>
+        <w:rPr>
+          <w:b/>
+          <w:bCs/>
+        </w:rPr>
+      </w:pPr>
+      <w:r>
+        <w:rPr>
+          <w:b/>
+          <w:bCs/>
+        </w:rPr>
+        <w:t>2</w:t>
+      </w:r>
+      <w:r>
+        <w:rPr>
+          <w:b/>
+          <w:bCs/>
+        </w:rPr>
+        <w:t>.</w:t>
+      </w:r>
+      <w:r>
+        <w:rPr>
+          <w:b/>
+          <w:bCs/>
+        </w:rPr>
+        <w:t>Optimal</w:t>
+      </w:r>
+      <w:r>
+        <w:rPr>
+          <w:b/>
+          <w:bCs/>
+        </w:rPr>
+        <w:t xml:space="preserve"> Approach:</w:t>
+      </w:r>
+    </w:p>
+    <w:p>
+      <w:pPr>
+        <w:rPr>
+          <w:b/>
+          <w:bCs/>
+        </w:rPr>
+      </w:pPr>
+      <w:r>
+        <w:rPr>
+          <w:b/>
+          <w:bCs/>
+        </w:rPr>
+        <w:t>Time- O(</w:t>
+      </w:r>
+      <w:proofErr w:type="spellStart"/>
+      <w:r>
+        <w:rPr>
+          <w:b/>
+          <w:bCs/>
+        </w:rPr>
+        <w:t>log</w:t>
+      </w:r>
+      <w:r>
+        <w:rPr>
+          <w:b/>
+          <w:bCs/>
+        </w:rPr>
+        <w:t>n</w:t>
+      </w:r>
+      <w:proofErr w:type="spellEnd"/>
+      <w:r>
+        <w:rPr>
+          <w:b/>
+          <w:bCs/>
+        </w:rPr>
+        <w:t>)</w:t>
+      </w:r>
+    </w:p>
+    <w:p>
+      <w:pPr>
+        <w:rPr>
+          <w:b/>
+          <w:bCs/>
+        </w:rPr>
+      </w:pPr>
+      <w:r>
+        <w:rPr>
+          <w:b/>
+          <w:bCs/>
+        </w:rPr>
+        <w:t>Space- O(</w:t>
+      </w:r>
+      <w:r>
+        <w:rPr>
+          <w:b/>
+          <w:bCs/>
+        </w:rPr>
+        <w:t>1</w:t>
+      </w:r>
+      <w:r>
+        <w:rPr>
+          <w:b/>
+          <w:bCs/>
+        </w:rPr>
+        <w:t>)</w:t>
+      </w:r>
+    </w:p>
+    <w:p>
+      <w:pPr>
+        <w:rPr>
+          <w:b/>
+          <w:bCs/>
+        </w:rPr>
+      </w:pPr>
+    </w:p>
+    <w:p>
+      <w:pPr>
+        <w:rPr>
+          <w:b/>
+          <w:bCs/>
+        </w:rPr>
+      </w:pPr>
+      <w:r>
+        <w:rPr>
+          <w:b/>
+          <w:bCs/>
+        </w:rPr>
+        <w:t>Array is somewhat sorted so we can use binary search</w:t>
       </w:r>
     </w:p>
     <w:p>
@@ -530,11 +738,11 @@
         <w:pStyle w:val="ListParagraph"/>
         <w:numPr>
           <w:ilvl w:val="0"/>
-          <w:numId w:val="14"/>
+          <w:numId w:val="18"/>
         </w:numPr>
       </w:pPr>
       <w:r>
-        <w:t>If the previous element is greater than current element</w:t>
+        <w:t xml:space="preserve">Initialize start, end </w:t>
       </w:r>
     </w:p>
     <w:p>
@@ -542,211 +750,141 @@
         <w:pStyle w:val="ListParagraph"/>
         <w:numPr>
           <w:ilvl w:val="0"/>
-          <w:numId w:val="14"/>
+          <w:numId w:val="18"/>
         </w:numPr>
       </w:pPr>
       <w:r>
-        <w:lastRenderedPageBreak/>
-        <w:t>Then the current element is the smallest one</w:t>
-      </w:r>
-    </w:p>
-    <w:p/>
+        <w:t>Iterate until end crosses start or start&lt;=end</w:t>
+      </w:r>
+    </w:p>
     <w:p>
       <w:pPr>
         <w:pStyle w:val="ListParagraph"/>
-        <w:jc w:val="both"/>
-      </w:pPr>
-    </w:p>
-    <w:p>
-      <w:pPr>
-        <w:jc w:val="both"/>
-      </w:pPr>
-    </w:p>
-    <w:p>
-      <w:pPr>
-        <w:jc w:val="both"/>
-        <w:rPr>
-          <w:b/>
-          <w:bCs/>
-        </w:rPr>
-      </w:pPr>
-      <w:r>
-        <w:rPr>
-          <w:b/>
-          <w:bCs/>
-        </w:rPr>
-        <w:t>2</w:t>
-      </w:r>
-      <w:r>
-        <w:rPr>
-          <w:b/>
-          <w:bCs/>
-        </w:rPr>
-        <w:t>.</w:t>
-      </w:r>
-      <w:r>
-        <w:rPr>
-          <w:b/>
-          <w:bCs/>
-        </w:rPr>
-        <w:t>Optimal</w:t>
-      </w:r>
-      <w:r>
-        <w:rPr>
-          <w:b/>
-          <w:bCs/>
-        </w:rPr>
-        <w:t xml:space="preserve"> Approach:</w:t>
-      </w:r>
-    </w:p>
-    <w:p>
-      <w:pPr>
-        <w:rPr>
-          <w:b/>
-          <w:bCs/>
-        </w:rPr>
-      </w:pPr>
-      <w:r>
-        <w:rPr>
-          <w:b/>
-          <w:bCs/>
-        </w:rPr>
-        <w:t>Time- O(</w:t>
-      </w:r>
-      <w:proofErr w:type="spellStart"/>
-      <w:r>
-        <w:rPr>
-          <w:b/>
-          <w:bCs/>
-        </w:rPr>
-        <w:t>log</w:t>
-      </w:r>
-      <w:r>
-        <w:rPr>
-          <w:b/>
-          <w:bCs/>
-        </w:rPr>
-        <w:t>n</w:t>
-      </w:r>
-      <w:proofErr w:type="spellEnd"/>
-      <w:r>
-        <w:rPr>
-          <w:b/>
-          <w:bCs/>
-        </w:rPr>
-        <w:t>)</w:t>
-      </w:r>
-      <w:r>
-        <w:rPr>
-          <w:b/>
-          <w:bCs/>
-        </w:rPr>
-        <w:t xml:space="preserve">-&gt; </w:t>
-      </w:r>
-      <w:r>
-        <w:rPr>
-          <w:b/>
-          <w:bCs/>
-        </w:rPr>
-        <w:t>at every step the search space is reduced to half using binary search.</w:t>
-      </w:r>
-    </w:p>
-    <w:p>
-      <w:pPr>
-        <w:rPr>
-          <w:b/>
-          <w:bCs/>
-        </w:rPr>
-      </w:pPr>
-      <w:r>
-        <w:rPr>
-          <w:b/>
-          <w:bCs/>
-        </w:rPr>
-        <w:t>Space- O(</w:t>
-      </w:r>
-      <w:r>
-        <w:rPr>
-          <w:b/>
-          <w:bCs/>
-        </w:rPr>
-        <w:t>1</w:t>
-      </w:r>
-      <w:r>
-        <w:rPr>
-          <w:b/>
-          <w:bCs/>
-        </w:rPr>
-        <w:t>)</w:t>
-      </w:r>
-    </w:p>
-    <w:p>
-      <w:pPr>
-        <w:rPr>
-          <w:b/>
-          <w:bCs/>
-        </w:rPr>
-      </w:pPr>
-    </w:p>
-    <w:p>
-      <w:r>
-        <w:t>In a rotated sorted array, the smallest element represents the point of rotation. It is the only element that is smaller than its previous element. Since the array is sorted in two segments, we can use binary search to efficiently find this pivot point. By comparing the middle element with the rightmost element in the current search space, we can determine which half of the array contains the minimum element.</w:t>
-      </w:r>
-    </w:p>
-    <w:p>
-      <w:pPr>
         <w:numPr>
           <w:ilvl w:val="0"/>
-          <w:numId w:val="16"/>
+          <w:numId w:val="18"/>
         </w:numPr>
       </w:pPr>
       <w:r>
-        <w:t>Initialize pointers to the start and end of the array.</w:t>
-      </w:r>
-    </w:p>
-    <w:p>
-      <w:pPr>
+        <w:t xml:space="preserve">Mid = </w:t>
+      </w:r>
+      <w:proofErr w:type="spellStart"/>
+      <w:r>
+        <w:t>start+end</w:t>
+      </w:r>
+      <w:proofErr w:type="spellEnd"/>
+      <w:r>
+        <w:t>//2</w:t>
+      </w:r>
+    </w:p>
+    <w:p>
+      <w:pPr>
+        <w:pStyle w:val="ListParagraph"/>
         <w:numPr>
           <w:ilvl w:val="0"/>
-          <w:numId w:val="16"/>
+          <w:numId w:val="18"/>
         </w:numPr>
       </w:pPr>
       <w:r>
-        <w:t>While start is less than end, calculate the middle index.</w:t>
-      </w:r>
-    </w:p>
-    <w:p>
-      <w:pPr>
+        <w:lastRenderedPageBreak/>
+        <w:t>If target is mid position value then we will return mid</w:t>
+      </w:r>
+    </w:p>
+    <w:p>
+      <w:pPr>
+        <w:pStyle w:val="ListParagraph"/>
         <w:numPr>
           <w:ilvl w:val="0"/>
-          <w:numId w:val="16"/>
+          <w:numId w:val="18"/>
         </w:numPr>
       </w:pPr>
       <w:r>
-        <w:t>If the middle element is greater than the rightmost element, move the start to mid + 1.</w:t>
-      </w:r>
-    </w:p>
-    <w:p>
-      <w:pPr>
+        <w:t xml:space="preserve">We will check first is sorted, and if yes then we will check whether the target falls in between first half, and if yes we will move end to first half last. If  </w:t>
+      </w:r>
+      <w:proofErr w:type="spellStart"/>
+      <w:r>
+        <w:t>Eventhough</w:t>
+      </w:r>
+      <w:proofErr w:type="spellEnd"/>
+      <w:r>
+        <w:t xml:space="preserve"> it is sorted but value is not falls between then it mean target is on second half, so we will move start to second half</w:t>
+      </w:r>
+    </w:p>
+    <w:p>
+      <w:pPr>
+        <w:pStyle w:val="ListParagraph"/>
         <w:numPr>
           <w:ilvl w:val="0"/>
-          <w:numId w:val="16"/>
+          <w:numId w:val="18"/>
         </w:numPr>
       </w:pPr>
       <w:r>
-        <w:t>Else, move the end to mid (because mid can be the minimum).</w:t>
-      </w:r>
-    </w:p>
-    <w:p>
-      <w:pPr>
-        <w:numPr>
-          <w:ilvl w:val="0"/>
-          <w:numId w:val="16"/>
-        </w:numPr>
-      </w:pPr>
-      <w:r>
-        <w:t>When the loop ends, start will point to the minimum element.</w:t>
-      </w:r>
+        <w:t xml:space="preserve">If first half is not sorted obviously second half is sorted and </w:t>
+      </w:r>
+      <w:r>
+        <w:t xml:space="preserve">then we will check whether the target falls in between </w:t>
+      </w:r>
+      <w:r>
+        <w:t>second</w:t>
+      </w:r>
+      <w:r>
+        <w:t xml:space="preserve"> half, and if yes we will move </w:t>
+      </w:r>
+      <w:r>
+        <w:t>start</w:t>
+      </w:r>
+      <w:r>
+        <w:t xml:space="preserve"> to </w:t>
+      </w:r>
+      <w:r>
+        <w:t>second</w:t>
+      </w:r>
+      <w:r>
+        <w:t xml:space="preserve"> half</w:t>
+      </w:r>
+      <w:r>
+        <w:t xml:space="preserve"> first</w:t>
+      </w:r>
+      <w:r>
+        <w:t xml:space="preserve">. </w:t>
+      </w:r>
+      <w:r>
+        <w:t xml:space="preserve">If </w:t>
+      </w:r>
+      <w:r>
+        <w:t>Even</w:t>
+      </w:r>
+      <w:r>
+        <w:t xml:space="preserve"> </w:t>
+      </w:r>
+      <w:r>
+        <w:t xml:space="preserve">though it is sorted but value is not falls between then it mean target is on </w:t>
+      </w:r>
+      <w:r>
+        <w:t xml:space="preserve">first </w:t>
+      </w:r>
+      <w:r>
+        <w:t xml:space="preserve"> half, so we will move </w:t>
+      </w:r>
+      <w:r>
+        <w:t>end</w:t>
+      </w:r>
+      <w:r>
+        <w:t xml:space="preserve"> to </w:t>
+      </w:r>
+      <w:proofErr w:type="spellStart"/>
+      <w:r>
+        <w:t>frist</w:t>
+      </w:r>
+      <w:proofErr w:type="spellEnd"/>
+      <w:r>
+        <w:t xml:space="preserve"> half</w:t>
+      </w:r>
+    </w:p>
+    <w:p>
+      <w:pPr>
+        <w:pStyle w:val="ListParagraph"/>
+      </w:pPr>
     </w:p>
     <w:p/>
     <w:p/>
@@ -818,6 +956,119 @@
 <file path=word/numbering.xml><?xml version="1.0" encoding="utf-8"?>
 <w:numbering xmlns:wpc="http://schemas.microsoft.com/office/word/2010/wordprocessingCanvas" xmlns:cx="http://schemas.microsoft.com/office/drawing/2014/chartex" xmlns:cx1="http://schemas.microsoft.com/office/drawing/2015/9/8/chartex" xmlns:cx2="http://schemas.microsoft.com/office/drawing/2015/10/21/chartex" xmlns:cx3="http://schemas.microsoft.com/office/drawing/2016/5/9/chartex" xmlns:cx4="http://schemas.microsoft.com/office/drawing/2016/5/10/chartex" xmlns:cx5="http://schemas.microsoft.com/office/drawing/2016/5/11/chartex" xmlns:cx6="http://schemas.microsoft.com/office/drawing/2016/5/12/chartex" xmlns:cx7="http://schemas.microsoft.com/office/drawing/2016/5/13/chartex" xmlns:cx8="http://schemas.microsoft.com/office/drawing/2016/5/14/chartex" xmlns:mc="http://schemas.openxmlformats.org/markup-compatibility/2006" xmlns:aink="http://schemas.microsoft.com/office/drawing/2016/ink" xmlns:am3d="http://schemas.microsoft.com/office/drawing/2017/model3d" xmlns:o="urn:schemas-microsoft-com:office:office" xmlns:oel="http://schemas.microsoft.com/office/2019/extlst" xmlns:r="http://schemas.openxmlformats.org/officeDocument/2006/relationships" xmlns:m="http://schemas.openxmlformats.org/officeDocument/2006/math" xmlns:v="urn:schemas-microsoft-com:vml" xmlns:wp14="http://schemas.microsoft.com/office/word/2010/wordprocessingDrawing" xmlns:wp="http://schemas.openxmlformats.org/drawingml/2006/wordprocessingDrawing" xmlns:w10="urn:schemas-microsoft-com:office:word" xmlns:w="http://schemas.openxmlformats.org/wordprocessingml/2006/main" xmlns:w14="http://schemas.microsoft.com/office/word/2010/wordml" xmlns:w15="http://schemas.microsoft.com/office/word/2012/wordml" xmlns:w16cex="http://schemas.microsoft.com/office/word/2018/wordml/cex" xmlns:w16cid="http://schemas.microsoft.com/office/word/2016/wordml/cid" xmlns:w16="http://schemas.microsoft.com/office/word/2018/wordml" xmlns:w16sdtdh="http://schemas.microsoft.com/office/word/2020/wordml/sdtdatahash" xmlns:w16se="http://schemas.microsoft.com/office/word/2015/wordml/symex" xmlns:wpg="http://schemas.microsoft.com/office/word/2010/wordprocessingGroup" xmlns:wpi="http://schemas.microsoft.com/office/word/2010/wordprocessingInk" xmlns:wne="http://schemas.microsoft.com/office/word/2006/wordml" xmlns:wps="http://schemas.microsoft.com/office/word/2010/wordprocessingShape" mc:Ignorable="w14 w15 w16se w16cid w16 w16cex w16sdtdh wp14">
   <w:abstractNum w:abstractNumId="0" w15:restartNumberingAfterBreak="0">
+    <w:nsid w:val="051650FD"/>
+    <w:multiLevelType w:val="hybridMultilevel"/>
+    <w:tmpl w:val="6DAAB628"/>
+    <w:lvl w:ilvl="0" w:tplc="08090001">
+      <w:start w:val="1"/>
+      <w:numFmt w:val="bullet"/>
+      <w:lvlText w:val=""/>
+      <w:lvlJc w:val="left"/>
+      <w:pPr>
+        <w:ind w:left="720" w:hanging="360"/>
+      </w:pPr>
+      <w:rPr>
+        <w:rFonts w:ascii="Symbol" w:hAnsi="Symbol" w:hint="default"/>
+      </w:rPr>
+    </w:lvl>
+    <w:lvl w:ilvl="1" w:tplc="08090003" w:tentative="1">
+      <w:start w:val="1"/>
+      <w:numFmt w:val="bullet"/>
+      <w:lvlText w:val="o"/>
+      <w:lvlJc w:val="left"/>
+      <w:pPr>
+        <w:ind w:left="1440" w:hanging="360"/>
+      </w:pPr>
+      <w:rPr>
+        <w:rFonts w:ascii="Courier New" w:hAnsi="Courier New" w:cs="Courier New" w:hint="default"/>
+      </w:rPr>
+    </w:lvl>
+    <w:lvl w:ilvl="2" w:tplc="08090005" w:tentative="1">
+      <w:start w:val="1"/>
+      <w:numFmt w:val="bullet"/>
+      <w:lvlText w:val=""/>
+      <w:lvlJc w:val="left"/>
+      <w:pPr>
+        <w:ind w:left="2160" w:hanging="360"/>
+      </w:pPr>
+      <w:rPr>
+        <w:rFonts w:ascii="Wingdings" w:hAnsi="Wingdings" w:hint="default"/>
+      </w:rPr>
+    </w:lvl>
+    <w:lvl w:ilvl="3" w:tplc="08090001" w:tentative="1">
+      <w:start w:val="1"/>
+      <w:numFmt w:val="bullet"/>
+      <w:lvlText w:val=""/>
+      <w:lvlJc w:val="left"/>
+      <w:pPr>
+        <w:ind w:left="2880" w:hanging="360"/>
+      </w:pPr>
+      <w:rPr>
+        <w:rFonts w:ascii="Symbol" w:hAnsi="Symbol" w:hint="default"/>
+      </w:rPr>
+    </w:lvl>
+    <w:lvl w:ilvl="4" w:tplc="08090003" w:tentative="1">
+      <w:start w:val="1"/>
+      <w:numFmt w:val="bullet"/>
+      <w:lvlText w:val="o"/>
+      <w:lvlJc w:val="left"/>
+      <w:pPr>
+        <w:ind w:left="3600" w:hanging="360"/>
+      </w:pPr>
+      <w:rPr>
+        <w:rFonts w:ascii="Courier New" w:hAnsi="Courier New" w:cs="Courier New" w:hint="default"/>
+      </w:rPr>
+    </w:lvl>
+    <w:lvl w:ilvl="5" w:tplc="08090005" w:tentative="1">
+      <w:start w:val="1"/>
+      <w:numFmt w:val="bullet"/>
+      <w:lvlText w:val=""/>
+      <w:lvlJc w:val="left"/>
+      <w:pPr>
+        <w:ind w:left="4320" w:hanging="360"/>
+      </w:pPr>
+      <w:rPr>
+        <w:rFonts w:ascii="Wingdings" w:hAnsi="Wingdings" w:hint="default"/>
+      </w:rPr>
+    </w:lvl>
+    <w:lvl w:ilvl="6" w:tplc="08090001" w:tentative="1">
+      <w:start w:val="1"/>
+      <w:numFmt w:val="bullet"/>
+      <w:lvlText w:val=""/>
+      <w:lvlJc w:val="left"/>
+      <w:pPr>
+        <w:ind w:left="5040" w:hanging="360"/>
+      </w:pPr>
+      <w:rPr>
+        <w:rFonts w:ascii="Symbol" w:hAnsi="Symbol" w:hint="default"/>
+      </w:rPr>
+    </w:lvl>
+    <w:lvl w:ilvl="7" w:tplc="08090003" w:tentative="1">
+      <w:start w:val="1"/>
+      <w:numFmt w:val="bullet"/>
+      <w:lvlText w:val="o"/>
+      <w:lvlJc w:val="left"/>
+      <w:pPr>
+        <w:ind w:left="5760" w:hanging="360"/>
+      </w:pPr>
+      <w:rPr>
+        <w:rFonts w:ascii="Courier New" w:hAnsi="Courier New" w:cs="Courier New" w:hint="default"/>
+      </w:rPr>
+    </w:lvl>
+    <w:lvl w:ilvl="8" w:tplc="08090005" w:tentative="1">
+      <w:start w:val="1"/>
+      <w:numFmt w:val="bullet"/>
+      <w:lvlText w:val=""/>
+      <w:lvlJc w:val="left"/>
+      <w:pPr>
+        <w:ind w:left="6480" w:hanging="360"/>
+      </w:pPr>
+      <w:rPr>
+        <w:rFonts w:ascii="Wingdings" w:hAnsi="Wingdings" w:hint="default"/>
+      </w:rPr>
+    </w:lvl>
+  </w:abstractNum>
+  <w:abstractNum w:abstractNumId="1" w15:restartNumberingAfterBreak="0">
     <w:nsid w:val="0B9B6913"/>
     <w:multiLevelType w:val="multilevel"/>
     <w:tmpl w:val="B79670D2"/>
@@ -966,7 +1217,156 @@
       </w:rPr>
     </w:lvl>
   </w:abstractNum>
-  <w:abstractNum w:abstractNumId="1" w15:restartNumberingAfterBreak="0">
+  <w:abstractNum w:abstractNumId="2" w15:restartNumberingAfterBreak="0">
+    <w:nsid w:val="161E2C13"/>
+    <w:multiLevelType w:val="multilevel"/>
+    <w:tmpl w:val="2FAEB1E0"/>
+    <w:lvl w:ilvl="0">
+      <w:start w:val="1"/>
+      <w:numFmt w:val="bullet"/>
+      <w:lvlText w:val=""/>
+      <w:lvlJc w:val="left"/>
+      <w:pPr>
+        <w:tabs>
+          <w:tab w:val="num" w:pos="720"/>
+        </w:tabs>
+        <w:ind w:left="720" w:hanging="360"/>
+      </w:pPr>
+      <w:rPr>
+        <w:rFonts w:ascii="Symbol" w:hAnsi="Symbol" w:hint="default"/>
+        <w:sz w:val="20"/>
+      </w:rPr>
+    </w:lvl>
+    <w:lvl w:ilvl="1" w:tentative="1">
+      <w:start w:val="1"/>
+      <w:numFmt w:val="bullet"/>
+      <w:lvlText w:val=""/>
+      <w:lvlJc w:val="left"/>
+      <w:pPr>
+        <w:tabs>
+          <w:tab w:val="num" w:pos="1440"/>
+        </w:tabs>
+        <w:ind w:left="1440" w:hanging="360"/>
+      </w:pPr>
+      <w:rPr>
+        <w:rFonts w:ascii="Symbol" w:hAnsi="Symbol" w:hint="default"/>
+        <w:sz w:val="20"/>
+      </w:rPr>
+    </w:lvl>
+    <w:lvl w:ilvl="2" w:tentative="1">
+      <w:start w:val="1"/>
+      <w:numFmt w:val="bullet"/>
+      <w:lvlText w:val=""/>
+      <w:lvlJc w:val="left"/>
+      <w:pPr>
+        <w:tabs>
+          <w:tab w:val="num" w:pos="2160"/>
+        </w:tabs>
+        <w:ind w:left="2160" w:hanging="360"/>
+      </w:pPr>
+      <w:rPr>
+        <w:rFonts w:ascii="Symbol" w:hAnsi="Symbol" w:hint="default"/>
+        <w:sz w:val="20"/>
+      </w:rPr>
+    </w:lvl>
+    <w:lvl w:ilvl="3" w:tentative="1">
+      <w:start w:val="1"/>
+      <w:numFmt w:val="bullet"/>
+      <w:lvlText w:val=""/>
+      <w:lvlJc w:val="left"/>
+      <w:pPr>
+        <w:tabs>
+          <w:tab w:val="num" w:pos="2880"/>
+        </w:tabs>
+        <w:ind w:left="2880" w:hanging="360"/>
+      </w:pPr>
+      <w:rPr>
+        <w:rFonts w:ascii="Symbol" w:hAnsi="Symbol" w:hint="default"/>
+        <w:sz w:val="20"/>
+      </w:rPr>
+    </w:lvl>
+    <w:lvl w:ilvl="4" w:tentative="1">
+      <w:start w:val="1"/>
+      <w:numFmt w:val="bullet"/>
+      <w:lvlText w:val=""/>
+      <w:lvlJc w:val="left"/>
+      <w:pPr>
+        <w:tabs>
+          <w:tab w:val="num" w:pos="3600"/>
+        </w:tabs>
+        <w:ind w:left="3600" w:hanging="360"/>
+      </w:pPr>
+      <w:rPr>
+        <w:rFonts w:ascii="Symbol" w:hAnsi="Symbol" w:hint="default"/>
+        <w:sz w:val="20"/>
+      </w:rPr>
+    </w:lvl>
+    <w:lvl w:ilvl="5" w:tentative="1">
+      <w:start w:val="1"/>
+      <w:numFmt w:val="bullet"/>
+      <w:lvlText w:val=""/>
+      <w:lvlJc w:val="left"/>
+      <w:pPr>
+        <w:tabs>
+          <w:tab w:val="num" w:pos="4320"/>
+        </w:tabs>
+        <w:ind w:left="4320" w:hanging="360"/>
+      </w:pPr>
+      <w:rPr>
+        <w:rFonts w:ascii="Symbol" w:hAnsi="Symbol" w:hint="default"/>
+        <w:sz w:val="20"/>
+      </w:rPr>
+    </w:lvl>
+    <w:lvl w:ilvl="6" w:tentative="1">
+      <w:start w:val="1"/>
+      <w:numFmt w:val="bullet"/>
+      <w:lvlText w:val=""/>
+      <w:lvlJc w:val="left"/>
+      <w:pPr>
+        <w:tabs>
+          <w:tab w:val="num" w:pos="5040"/>
+        </w:tabs>
+        <w:ind w:left="5040" w:hanging="360"/>
+      </w:pPr>
+      <w:rPr>
+        <w:rFonts w:ascii="Symbol" w:hAnsi="Symbol" w:hint="default"/>
+        <w:sz w:val="20"/>
+      </w:rPr>
+    </w:lvl>
+    <w:lvl w:ilvl="7" w:tentative="1">
+      <w:start w:val="1"/>
+      <w:numFmt w:val="bullet"/>
+      <w:lvlText w:val=""/>
+      <w:lvlJc w:val="left"/>
+      <w:pPr>
+        <w:tabs>
+          <w:tab w:val="num" w:pos="5760"/>
+        </w:tabs>
+        <w:ind w:left="5760" w:hanging="360"/>
+      </w:pPr>
+      <w:rPr>
+        <w:rFonts w:ascii="Symbol" w:hAnsi="Symbol" w:hint="default"/>
+        <w:sz w:val="20"/>
+      </w:rPr>
+    </w:lvl>
+    <w:lvl w:ilvl="8" w:tentative="1">
+      <w:start w:val="1"/>
+      <w:numFmt w:val="bullet"/>
+      <w:lvlText w:val=""/>
+      <w:lvlJc w:val="left"/>
+      <w:pPr>
+        <w:tabs>
+          <w:tab w:val="num" w:pos="6480"/>
+        </w:tabs>
+        <w:ind w:left="6480" w:hanging="360"/>
+      </w:pPr>
+      <w:rPr>
+        <w:rFonts w:ascii="Symbol" w:hAnsi="Symbol" w:hint="default"/>
+        <w:sz w:val="20"/>
+      </w:rPr>
+    </w:lvl>
+  </w:abstractNum>
+  <w:abstractNum w:abstractNumId="3" w15:restartNumberingAfterBreak="0">
     <w:nsid w:val="1B1662C6"/>
     <w:multiLevelType w:val="hybridMultilevel"/>
     <w:tmpl w:val="2834C78C"/>
@@ -1079,7 +1479,7 @@
       </w:rPr>
     </w:lvl>
   </w:abstractNum>
-  <w:abstractNum w:abstractNumId="2" w15:restartNumberingAfterBreak="0">
+  <w:abstractNum w:abstractNumId="4" w15:restartNumberingAfterBreak="0">
     <w:nsid w:val="1DA85BEB"/>
     <w:multiLevelType w:val="hybridMultilevel"/>
     <w:tmpl w:val="03645300"/>
@@ -1192,7 +1592,7 @@
       </w:rPr>
     </w:lvl>
   </w:abstractNum>
-  <w:abstractNum w:abstractNumId="3" w15:restartNumberingAfterBreak="0">
+  <w:abstractNum w:abstractNumId="5" w15:restartNumberingAfterBreak="0">
     <w:nsid w:val="20480FD3"/>
     <w:multiLevelType w:val="multilevel"/>
     <w:tmpl w:val="6A72F1E4"/>
@@ -1341,7 +1741,7 @@
       </w:rPr>
     </w:lvl>
   </w:abstractNum>
-  <w:abstractNum w:abstractNumId="4" w15:restartNumberingAfterBreak="0">
+  <w:abstractNum w:abstractNumId="6" w15:restartNumberingAfterBreak="0">
     <w:nsid w:val="2B047828"/>
     <w:multiLevelType w:val="hybridMultilevel"/>
     <w:tmpl w:val="F0D83B68"/>
@@ -1430,7 +1830,7 @@
       </w:pPr>
     </w:lvl>
   </w:abstractNum>
-  <w:abstractNum w:abstractNumId="5" w15:restartNumberingAfterBreak="0">
+  <w:abstractNum w:abstractNumId="7" w15:restartNumberingAfterBreak="0">
     <w:nsid w:val="31CF0B13"/>
     <w:multiLevelType w:val="multilevel"/>
     <w:tmpl w:val="13BC8B30"/>
@@ -1579,7 +1979,7 @@
       </w:rPr>
     </w:lvl>
   </w:abstractNum>
-  <w:abstractNum w:abstractNumId="6" w15:restartNumberingAfterBreak="0">
+  <w:abstractNum w:abstractNumId="8" w15:restartNumberingAfterBreak="0">
     <w:nsid w:val="3A3F40A8"/>
     <w:multiLevelType w:val="hybridMultilevel"/>
     <w:tmpl w:val="FCAA8820"/>
@@ -1692,7 +2092,7 @@
       </w:rPr>
     </w:lvl>
   </w:abstractNum>
-  <w:abstractNum w:abstractNumId="7" w15:restartNumberingAfterBreak="0">
+  <w:abstractNum w:abstractNumId="9" w15:restartNumberingAfterBreak="0">
     <w:nsid w:val="3C135D46"/>
     <w:multiLevelType w:val="multilevel"/>
     <w:tmpl w:val="20C48660"/>
@@ -1841,7 +2241,7 @@
       </w:rPr>
     </w:lvl>
   </w:abstractNum>
-  <w:abstractNum w:abstractNumId="8" w15:restartNumberingAfterBreak="0">
+  <w:abstractNum w:abstractNumId="10" w15:restartNumberingAfterBreak="0">
     <w:nsid w:val="3ECD7105"/>
     <w:multiLevelType w:val="hybridMultilevel"/>
     <w:tmpl w:val="6486C4B8"/>
@@ -1954,7 +2354,7 @@
       </w:rPr>
     </w:lvl>
   </w:abstractNum>
-  <w:abstractNum w:abstractNumId="9" w15:restartNumberingAfterBreak="0">
+  <w:abstractNum w:abstractNumId="11" w15:restartNumberingAfterBreak="0">
     <w:nsid w:val="3F6E274B"/>
     <w:multiLevelType w:val="hybridMultilevel"/>
     <w:tmpl w:val="A97680CC"/>
@@ -2043,7 +2443,7 @@
       </w:pPr>
     </w:lvl>
   </w:abstractNum>
-  <w:abstractNum w:abstractNumId="10" w15:restartNumberingAfterBreak="0">
+  <w:abstractNum w:abstractNumId="12" w15:restartNumberingAfterBreak="0">
     <w:nsid w:val="65926914"/>
     <w:multiLevelType w:val="hybridMultilevel"/>
     <w:tmpl w:val="018E0F0E"/>
@@ -2156,7 +2556,7 @@
       </w:rPr>
     </w:lvl>
   </w:abstractNum>
-  <w:abstractNum w:abstractNumId="11" w15:restartNumberingAfterBreak="0">
+  <w:abstractNum w:abstractNumId="13" w15:restartNumberingAfterBreak="0">
     <w:nsid w:val="6A603B59"/>
     <w:multiLevelType w:val="hybridMultilevel"/>
     <w:tmpl w:val="EDDA6DF8"/>
@@ -2269,7 +2669,7 @@
       </w:rPr>
     </w:lvl>
   </w:abstractNum>
-  <w:abstractNum w:abstractNumId="12" w15:restartNumberingAfterBreak="0">
+  <w:abstractNum w:abstractNumId="14" w15:restartNumberingAfterBreak="0">
     <w:nsid w:val="72BE3A2E"/>
     <w:multiLevelType w:val="multilevel"/>
     <w:tmpl w:val="7DC0B6CC"/>
@@ -2418,7 +2818,7 @@
       </w:rPr>
     </w:lvl>
   </w:abstractNum>
-  <w:abstractNum w:abstractNumId="13" w15:restartNumberingAfterBreak="0">
+  <w:abstractNum w:abstractNumId="15" w15:restartNumberingAfterBreak="0">
     <w:nsid w:val="768520E3"/>
     <w:multiLevelType w:val="hybridMultilevel"/>
     <w:tmpl w:val="A1AA7DA2"/>
@@ -2531,7 +2931,7 @@
       </w:rPr>
     </w:lvl>
   </w:abstractNum>
-  <w:abstractNum w:abstractNumId="14" w15:restartNumberingAfterBreak="0">
+  <w:abstractNum w:abstractNumId="16" w15:restartNumberingAfterBreak="0">
     <w:nsid w:val="7DF275EB"/>
     <w:multiLevelType w:val="hybridMultilevel"/>
     <w:tmpl w:val="F6D4C8BA"/>
@@ -2644,7 +3044,7 @@
       </w:rPr>
     </w:lvl>
   </w:abstractNum>
-  <w:abstractNum w:abstractNumId="15" w15:restartNumberingAfterBreak="0">
+  <w:abstractNum w:abstractNumId="17" w15:restartNumberingAfterBreak="0">
     <w:nsid w:val="7F7906A0"/>
     <w:multiLevelType w:val="hybridMultilevel"/>
     <w:tmpl w:val="8932C09C"/>
@@ -2734,51 +3134,57 @@
     </w:lvl>
   </w:abstractNum>
   <w:num w:numId="1" w16cid:durableId="795686340">
+    <w:abstractNumId w:val="12"/>
+  </w:num>
+  <w:num w:numId="2" w16cid:durableId="220019789">
+    <w:abstractNumId w:val="3"/>
+  </w:num>
+  <w:num w:numId="3" w16cid:durableId="1296909425">
+    <w:abstractNumId w:val="17"/>
+  </w:num>
+  <w:num w:numId="4" w16cid:durableId="1857772722">
+    <w:abstractNumId w:val="6"/>
+  </w:num>
+  <w:num w:numId="5" w16cid:durableId="1263686366">
+    <w:abstractNumId w:val="11"/>
+  </w:num>
+  <w:num w:numId="6" w16cid:durableId="92865388">
+    <w:abstractNumId w:val="16"/>
+  </w:num>
+  <w:num w:numId="7" w16cid:durableId="1241133038">
+    <w:abstractNumId w:val="13"/>
+  </w:num>
+  <w:num w:numId="8" w16cid:durableId="1419862227">
     <w:abstractNumId w:val="10"/>
   </w:num>
-  <w:num w:numId="2" w16cid:durableId="220019789">
+  <w:num w:numId="9" w16cid:durableId="1111121550">
+    <w:abstractNumId w:val="8"/>
+  </w:num>
+  <w:num w:numId="10" w16cid:durableId="1213614982">
+    <w:abstractNumId w:val="9"/>
+  </w:num>
+  <w:num w:numId="11" w16cid:durableId="482311834">
+    <w:abstractNumId w:val="7"/>
+  </w:num>
+  <w:num w:numId="12" w16cid:durableId="1078672887">
+    <w:abstractNumId w:val="14"/>
+  </w:num>
+  <w:num w:numId="13" w16cid:durableId="2065565809">
+    <w:abstractNumId w:val="5"/>
+  </w:num>
+  <w:num w:numId="14" w16cid:durableId="395133835">
+    <w:abstractNumId w:val="15"/>
+  </w:num>
+  <w:num w:numId="15" w16cid:durableId="1023167907">
+    <w:abstractNumId w:val="4"/>
+  </w:num>
+  <w:num w:numId="16" w16cid:durableId="1670985122">
     <w:abstractNumId w:val="1"/>
   </w:num>
-  <w:num w:numId="3" w16cid:durableId="1296909425">
-    <w:abstractNumId w:val="15"/>
-  </w:num>
-  <w:num w:numId="4" w16cid:durableId="1857772722">
-    <w:abstractNumId w:val="4"/>
-  </w:num>
-  <w:num w:numId="5" w16cid:durableId="1263686366">
-    <w:abstractNumId w:val="9"/>
-  </w:num>
-  <w:num w:numId="6" w16cid:durableId="92865388">
-    <w:abstractNumId w:val="14"/>
-  </w:num>
-  <w:num w:numId="7" w16cid:durableId="1241133038">
-    <w:abstractNumId w:val="11"/>
-  </w:num>
-  <w:num w:numId="8" w16cid:durableId="1419862227">
-    <w:abstractNumId w:val="8"/>
-  </w:num>
-  <w:num w:numId="9" w16cid:durableId="1111121550">
-    <w:abstractNumId w:val="6"/>
-  </w:num>
-  <w:num w:numId="10" w16cid:durableId="1213614982">
-    <w:abstractNumId w:val="7"/>
-  </w:num>
-  <w:num w:numId="11" w16cid:durableId="482311834">
-    <w:abstractNumId w:val="5"/>
-  </w:num>
-  <w:num w:numId="12" w16cid:durableId="1078672887">
-    <w:abstractNumId w:val="12"/>
-  </w:num>
-  <w:num w:numId="13" w16cid:durableId="2065565809">
-    <w:abstractNumId w:val="3"/>
-  </w:num>
-  <w:num w:numId="14" w16cid:durableId="395133835">
-    <w:abstractNumId w:val="13"/>
-  </w:num>
-  <w:num w:numId="15" w16cid:durableId="1023167907">
+  <w:num w:numId="17" w16cid:durableId="1470853684">
     <w:abstractNumId w:val="2"/>
   </w:num>
-  <w:num w:numId="16" w16cid:durableId="1670985122">
+  <w:num w:numId="18" w16cid:durableId="1420563990">
     <w:abstractNumId w:val="0"/>
   </w:num>
 </w:numbering>
@@ -3239,6 +3645,18 @@
       <w:shd w:val="clear" w:color="auto" w:fill="E1DFDD"/>
     </w:rPr>
   </w:style>
+  <w:style w:type="character" w:styleId="FollowedHyperlink">
+    <w:name w:val="FollowedHyperlink"/>
+    <w:basedOn w:val="DefaultParagraphFont"/>
+    <w:uiPriority w:val="99"/>
+    <w:semiHidden/>
+    <w:unhideWhenUsed/>
+    <w:rsid w:val="003F37CB"/>
+    <w:rPr>
+      <w:color w:val="954F72" w:themeColor="followedHyperlink"/>
+      <w:u w:val="single"/>
+    </w:rPr>
+  </w:style>
 </w:styles>
 </file>
 

</xml_diff>